<commit_message>
java project with report
</commit_message>
<xml_diff>
--- a/MoneyExpense - Spending Tracker/CSC-384 Java Project Group Information with Program Functionalities.docx
+++ b/MoneyExpense - Spending Tracker/CSC-384 Java Project Group Information with Program Functionalities.docx
@@ -1,6 +1,6 @@
 
 <file path=word/document.xml><?xml version="1.0" encoding="utf-8"?>
-<w:document xmlns:wpc="http://schemas.microsoft.com/office/word/2010/wordprocessingCanvas" xmlns:cx="http://schemas.microsoft.com/office/drawing/2014/chartex" xmlns:cx1="http://schemas.microsoft.com/office/drawing/2015/9/8/chartex" xmlns:cx2="http://schemas.microsoft.com/office/drawing/2015/10/21/chartex" xmlns:cx3="http://schemas.microsoft.com/office/drawing/2016/5/9/chartex" xmlns:cx4="http://schemas.microsoft.com/office/drawing/2016/5/10/chartex" xmlns:cx5="http://schemas.microsoft.com/office/drawing/2016/5/11/chartex" xmlns:cx6="http://schemas.microsoft.com/office/drawing/2016/5/12/chartex" xmlns:cx7="http://schemas.microsoft.com/office/drawing/2016/5/13/chartex" xmlns:cx8="http://schemas.microsoft.com/office/drawing/2016/5/14/chartex" xmlns:mc="http://schemas.openxmlformats.org/markup-compatibility/2006" xmlns:aink="http://schemas.microsoft.com/office/drawing/2016/ink" xmlns:am3d="http://schemas.microsoft.com/office/drawing/2017/model3d" xmlns:o="urn:schemas-microsoft-com:office:office" xmlns:oel="http://schemas.microsoft.com/office/2019/extlst" xmlns:r="http://schemas.openxmlformats.org/officeDocument/2006/relationships" xmlns:m="http://schemas.openxmlformats.org/officeDocument/2006/math" xmlns:v="urn:schemas-microsoft-com:vml" xmlns:wp14="http://schemas.microsoft.com/office/word/2010/wordprocessingDrawing" xmlns:wp="http://schemas.openxmlformats.org/drawingml/2006/wordprocessingDrawing" xmlns:w10="urn:schemas-microsoft-com:office:word" xmlns:w="http://schemas.openxmlformats.org/wordprocessingml/2006/main" xmlns:w14="http://schemas.microsoft.com/office/word/2010/wordml" xmlns:w15="http://schemas.microsoft.com/office/word/2012/wordml" xmlns:w16cex="http://schemas.microsoft.com/office/word/2018/wordml/cex" xmlns:w16cid="http://schemas.microsoft.com/office/word/2016/wordml/cid" xmlns:w16="http://schemas.microsoft.com/office/word/2018/wordml" xmlns:w16du="http://schemas.microsoft.com/office/word/2023/wordml/word16du" xmlns:w16sdtdh="http://schemas.microsoft.com/office/word/2020/wordml/sdtdatahash" xmlns:w16se="http://schemas.microsoft.com/office/word/2015/wordml/symex" xmlns:wpg="http://schemas.microsoft.com/office/word/2010/wordprocessingGroup" xmlns:wpi="http://schemas.microsoft.com/office/word/2010/wordprocessingInk" xmlns:wne="http://schemas.microsoft.com/office/word/2006/wordml" xmlns:wps="http://schemas.microsoft.com/office/word/2010/wordprocessingShape" mc:Ignorable="w14 w15 w16se w16cid w16 w16cex w16sdtdh w16du wp14">
+<w:document xmlns:wpc="http://schemas.microsoft.com/office/word/2010/wordprocessingCanvas" xmlns:cx="http://schemas.microsoft.com/office/drawing/2014/chartex" xmlns:cx1="http://schemas.microsoft.com/office/drawing/2015/9/8/chartex" xmlns:cx2="http://schemas.microsoft.com/office/drawing/2015/10/21/chartex" xmlns:cx3="http://schemas.microsoft.com/office/drawing/2016/5/9/chartex" xmlns:cx4="http://schemas.microsoft.com/office/drawing/2016/5/10/chartex" xmlns:cx5="http://schemas.microsoft.com/office/drawing/2016/5/11/chartex" xmlns:cx6="http://schemas.microsoft.com/office/drawing/2016/5/12/chartex" xmlns:cx7="http://schemas.microsoft.com/office/drawing/2016/5/13/chartex" xmlns:cx8="http://schemas.microsoft.com/office/drawing/2016/5/14/chartex" xmlns:mc="http://schemas.openxmlformats.org/markup-compatibility/2006" xmlns:aink="http://schemas.microsoft.com/office/drawing/2016/ink" xmlns:am3d="http://schemas.microsoft.com/office/drawing/2017/model3d" xmlns:o="urn:schemas-microsoft-com:office:office" xmlns:oel="http://schemas.microsoft.com/office/2019/extlst" xmlns:r="http://schemas.openxmlformats.org/officeDocument/2006/relationships" xmlns:m="http://schemas.openxmlformats.org/officeDocument/2006/math" xmlns:v="urn:schemas-microsoft-com:vml" xmlns:wp14="http://schemas.microsoft.com/office/word/2010/wordprocessingDrawing" xmlns:wp="http://schemas.openxmlformats.org/drawingml/2006/wordprocessingDrawing" xmlns:w10="urn:schemas-microsoft-com:office:word" xmlns:w="http://schemas.openxmlformats.org/wordprocessingml/2006/main" xmlns:w14="http://schemas.microsoft.com/office/word/2010/wordml" xmlns:w15="http://schemas.microsoft.com/office/word/2012/wordml" xmlns:w16cex="http://schemas.microsoft.com/office/word/2018/wordml/cex" xmlns:w16cid="http://schemas.microsoft.com/office/word/2016/wordml/cid" xmlns:w16="http://schemas.microsoft.com/office/word/2018/wordml" xmlns:w16du="http://schemas.microsoft.com/office/word/2023/wordml/word16du" xmlns:w16sdtdh="http://schemas.microsoft.com/office/word/2020/wordml/sdtdatahash" xmlns:w16sdtfl="http://schemas.microsoft.com/office/word/2024/wordml/sdtformatlock" xmlns:w16se="http://schemas.microsoft.com/office/word/2015/wordml/symex" xmlns:wpg="http://schemas.microsoft.com/office/word/2010/wordprocessingGroup" xmlns:wpi="http://schemas.microsoft.com/office/word/2010/wordprocessingInk" xmlns:wne="http://schemas.microsoft.com/office/word/2006/wordml" xmlns:wps="http://schemas.microsoft.com/office/word/2010/wordprocessingShape" mc:Ignorable="w14 w15 w16se w16cid w16 w16cex w16sdtdh w16sdtfl w16du wp14">
   <w:body>
     <w:p>
       <w:pPr>
@@ -132,6 +132,64 @@
     </w:p>
     <w:p>
       <w:pPr>
+        <w:jc w:val="center"/>
+        <w:rPr>
+          <w:rFonts w:ascii="Times New Roman" w:eastAsia="Times New Roman" w:hAnsi="Times New Roman" w:cs="Times New Roman"/>
+          <w:b/>
+          <w:color w:val="000000"/>
+          <w:sz w:val="28"/>
+          <w:szCs w:val="28"/>
+        </w:rPr>
+      </w:pPr>
+      <w:r>
+        <w:rPr>
+          <w:rFonts w:ascii="Times New Roman" w:eastAsia="Times New Roman" w:hAnsi="Times New Roman" w:cs="Times New Roman"/>
+          <w:b/>
+          <w:color w:val="000000"/>
+          <w:sz w:val="28"/>
+          <w:szCs w:val="28"/>
+          <w:highlight w:val="lightGray"/>
+        </w:rPr>
+        <w:t>Projec</w:t>
+      </w:r>
+      <w:r>
+        <w:rPr>
+          <w:rFonts w:ascii="Times New Roman" w:eastAsia="Times New Roman" w:hAnsi="Times New Roman" w:cs="Times New Roman"/>
+          <w:b/>
+          <w:color w:val="000000"/>
+          <w:sz w:val="28"/>
+          <w:szCs w:val="28"/>
+          <w:highlight w:val="lightGray"/>
+        </w:rPr>
+        <w:t xml:space="preserve">t Name: </w:t>
+      </w:r>
+      <w:proofErr w:type="spellStart"/>
+      <w:r>
+        <w:rPr>
+          <w:rFonts w:ascii="Times New Roman" w:eastAsia="Times New Roman" w:hAnsi="Times New Roman" w:cs="Times New Roman"/>
+          <w:b/>
+          <w:color w:val="000000"/>
+          <w:sz w:val="28"/>
+          <w:szCs w:val="28"/>
+          <w:highlight w:val="lightGray"/>
+        </w:rPr>
+        <w:t>MoneyExpense</w:t>
+      </w:r>
+      <w:proofErr w:type="spellEnd"/>
+      <w:r>
+        <w:rPr>
+          <w:rFonts w:ascii="Times New Roman" w:eastAsia="Times New Roman" w:hAnsi="Times New Roman" w:cs="Times New Roman"/>
+          <w:b/>
+          <w:color w:val="000000"/>
+          <w:sz w:val="28"/>
+          <w:szCs w:val="28"/>
+          <w:highlight w:val="lightGray"/>
+        </w:rPr>
+        <w:t xml:space="preserve"> – Spending Tracker </w:t>
+      </w:r>
+    </w:p>
+    <w:p>
+      <w:pPr>
         <w:rPr>
           <w:rFonts w:ascii="Times New Roman" w:eastAsia="Times New Roman" w:hAnsi="Times New Roman" w:cs="Times New Roman"/>
           <w:b/>
@@ -143,64 +201,6 @@
     </w:p>
     <w:p>
       <w:pPr>
-        <w:jc w:val="center"/>
-        <w:rPr>
-          <w:rFonts w:ascii="Times New Roman" w:eastAsia="Times New Roman" w:hAnsi="Times New Roman" w:cs="Times New Roman"/>
-          <w:b/>
-          <w:color w:val="000000"/>
-          <w:sz w:val="28"/>
-          <w:szCs w:val="28"/>
-        </w:rPr>
-      </w:pPr>
-      <w:r>
-        <w:rPr>
-          <w:rFonts w:ascii="Times New Roman" w:eastAsia="Times New Roman" w:hAnsi="Times New Roman" w:cs="Times New Roman"/>
-          <w:b/>
-          <w:color w:val="000000"/>
-          <w:sz w:val="28"/>
-          <w:szCs w:val="28"/>
-          <w:highlight w:val="lightGray"/>
-        </w:rPr>
-        <w:t>Projec</w:t>
-      </w:r>
-      <w:r>
-        <w:rPr>
-          <w:rFonts w:ascii="Times New Roman" w:eastAsia="Times New Roman" w:hAnsi="Times New Roman" w:cs="Times New Roman"/>
-          <w:b/>
-          <w:color w:val="000000"/>
-          <w:sz w:val="28"/>
-          <w:szCs w:val="28"/>
-          <w:highlight w:val="lightGray"/>
-        </w:rPr>
-        <w:t xml:space="preserve">t Name: </w:t>
-      </w:r>
-      <w:proofErr w:type="spellStart"/>
-      <w:r>
-        <w:rPr>
-          <w:rFonts w:ascii="Times New Roman" w:eastAsia="Times New Roman" w:hAnsi="Times New Roman" w:cs="Times New Roman"/>
-          <w:b/>
-          <w:color w:val="000000"/>
-          <w:sz w:val="28"/>
-          <w:szCs w:val="28"/>
-          <w:highlight w:val="lightGray"/>
-        </w:rPr>
-        <w:t>MoneyExpense</w:t>
-      </w:r>
-      <w:proofErr w:type="spellEnd"/>
-      <w:r>
-        <w:rPr>
-          <w:rFonts w:ascii="Times New Roman" w:eastAsia="Times New Roman" w:hAnsi="Times New Roman" w:cs="Times New Roman"/>
-          <w:b/>
-          <w:color w:val="000000"/>
-          <w:sz w:val="28"/>
-          <w:szCs w:val="28"/>
-          <w:highlight w:val="lightGray"/>
-        </w:rPr>
-        <w:t xml:space="preserve"> – Spending Tracker </w:t>
-      </w:r>
-    </w:p>
-    <w:p>
-      <w:pPr>
         <w:rPr>
           <w:rFonts w:ascii="Times New Roman" w:eastAsia="Times New Roman" w:hAnsi="Times New Roman" w:cs="Times New Roman"/>
           <w:b/>
@@ -216,17 +216,6 @@
           <w:rFonts w:ascii="Times New Roman" w:eastAsia="Times New Roman" w:hAnsi="Times New Roman" w:cs="Times New Roman"/>
           <w:b/>
           <w:color w:val="000000"/>
-          <w:sz w:val="32"/>
-          <w:szCs w:val="32"/>
-        </w:rPr>
-      </w:pPr>
-    </w:p>
-    <w:p>
-      <w:pPr>
-        <w:rPr>
-          <w:rFonts w:ascii="Times New Roman" w:eastAsia="Times New Roman" w:hAnsi="Times New Roman" w:cs="Times New Roman"/>
-          <w:b/>
-          <w:color w:val="000000"/>
           <w:sz w:val="2"/>
           <w:szCs w:val="2"/>
         </w:rPr>
@@ -463,6 +452,7 @@
         </w:rPr>
         <w:t xml:space="preserve">Group Name: </w:t>
       </w:r>
+      <w:bookmarkStart w:id="0" w:name="_Hlk187282938"/>
       <w:r>
         <w:rPr>
           <w:rFonts w:ascii="Times New Roman" w:eastAsia="Times New Roman" w:hAnsi="Times New Roman" w:cs="Times New Roman"/>
@@ -474,6 +464,7 @@
         </w:rPr>
         <w:t>Quad Coder</w:t>
       </w:r>
+      <w:bookmarkEnd w:id="0"/>
     </w:p>
     <w:tbl>
       <w:tblPr>
@@ -1523,17 +1514,39 @@
           <w:sz w:val="32"/>
           <w:szCs w:val="32"/>
         </w:rPr>
+        <w:lastRenderedPageBreak/>
         <w:t xml:space="preserve">Overview of the Project: </w:t>
       </w:r>
-      <w:r>
-        <w:rPr>
-          <w:rFonts w:ascii="Times New Roman" w:eastAsia="Times New Roman" w:hAnsi="Times New Roman" w:cs="Times New Roman"/>
-          <w:bCs/>
-          <w:color w:val="000000"/>
-          <w:sz w:val="28"/>
-          <w:szCs w:val="28"/>
-        </w:rPr>
-        <w:t xml:space="preserve">As a student we have to utilize (expense/cost) the money properly for the whole month. Sometimes, we are out of money at the end of last week. Because we don’t know where we expense/invest our money. So, we thought we will develop a spending tracker application where we can observe in which particular categories we have invest/expense our money. </w:t>
+      <w:bookmarkStart w:id="1" w:name="_Hlk187283239"/>
+      <w:r>
+        <w:rPr>
+          <w:rFonts w:ascii="Times New Roman" w:eastAsia="Times New Roman" w:hAnsi="Times New Roman" w:cs="Times New Roman"/>
+          <w:bCs/>
+          <w:color w:val="000000"/>
+          <w:sz w:val="28"/>
+          <w:szCs w:val="28"/>
+        </w:rPr>
+        <w:t>As a student we have to utilize (expense/cost) the money properly for the whole month. Sometimes, we are out of money at the end of last week</w:t>
+      </w:r>
+      <w:r>
+        <w:rPr>
+          <w:rFonts w:ascii="Times New Roman" w:eastAsia="Times New Roman" w:hAnsi="Times New Roman" w:cs="Times New Roman"/>
+          <w:bCs/>
+          <w:color w:val="000000"/>
+          <w:sz w:val="28"/>
+          <w:szCs w:val="28"/>
+        </w:rPr>
+        <w:t xml:space="preserve"> of the month</w:t>
+      </w:r>
+      <w:r>
+        <w:rPr>
+          <w:rFonts w:ascii="Times New Roman" w:eastAsia="Times New Roman" w:hAnsi="Times New Roman" w:cs="Times New Roman"/>
+          <w:bCs/>
+          <w:color w:val="000000"/>
+          <w:sz w:val="28"/>
+          <w:szCs w:val="28"/>
+        </w:rPr>
+        <w:t xml:space="preserve">. Because we don’t know where we expense/invest our money. So, we thought we will develop a spending tracker application where we can observe in which particular categories we have invest/expense our money. </w:t>
       </w:r>
       <w:r>
         <w:rPr>
@@ -1585,6 +1598,7 @@
         </w:rPr>
         <w:t xml:space="preserve">. </w:t>
       </w:r>
+      <w:bookmarkEnd w:id="1"/>
     </w:p>
     <w:p>
       <w:pPr>
@@ -1906,6 +1920,7 @@
           <w:lang w:val="en-US"/>
         </w:rPr>
       </w:pPr>
+      <w:bookmarkStart w:id="2" w:name="_Hlk187285385"/>
       <w:r>
         <w:rPr>
           <w:rFonts w:ascii="Times New Roman" w:eastAsia="Times New Roman" w:hAnsi="Times New Roman" w:cs="Times New Roman"/>
@@ -2110,6 +2125,7 @@
         <w:t xml:space="preserve"> for persistent data storage, this app helps users make smarter financial decisions.</w:t>
       </w:r>
     </w:p>
+    <w:bookmarkEnd w:id="2"/>
     <w:p>
       <w:pPr>
         <w:rPr>
@@ -5284,6 +5300,7 @@
                 <w:szCs w:val="28"/>
               </w:rPr>
             </w:pPr>
+            <w:bookmarkStart w:id="3" w:name="_Hlk187290464"/>
             <w:r>
               <w:rPr>
                 <w:rFonts w:ascii="Times New Roman" w:hAnsi="Times New Roman" w:cs="Times New Roman"/>
@@ -5593,6 +5610,7 @@
           </w:p>
         </w:tc>
       </w:tr>
+      <w:bookmarkEnd w:id="3"/>
     </w:tbl>
     <w:p>
       <w:pPr>
@@ -5915,6 +5933,7 @@
           <w:lang w:val="en-US"/>
         </w:rPr>
       </w:pPr>
+      <w:bookmarkStart w:id="4" w:name="_Hlk187290834"/>
       <w:r>
         <w:rPr>
           <w:rFonts w:ascii="Times New Roman" w:eastAsia="Times New Roman" w:hAnsi="Times New Roman" w:cs="Times New Roman"/>
@@ -6023,6 +6042,7 @@
         <w:t>We’ve learned a lot throughout this project—both in terms of JavaFX development and how to structure an app with MVC. If we had more time, we’d add features like graphs for better data visualization and maybe even an export option for expense reports.</w:t>
       </w:r>
     </w:p>
+    <w:bookmarkEnd w:id="4"/>
     <w:p>
       <w:pPr>
         <w:rPr>
@@ -6242,7 +6262,18 @@
           <w:szCs w:val="32"/>
         </w:rPr>
         <w:lastRenderedPageBreak/>
-        <w:t>12. Appendices</w:t>
+        <w:t xml:space="preserve">12. </w:t>
+      </w:r>
+      <w:bookmarkStart w:id="5" w:name="_Hlk187281749"/>
+      <w:r>
+        <w:rPr>
+          <w:rFonts w:ascii="Times New Roman" w:hAnsi="Times New Roman" w:cs="Times New Roman"/>
+          <w:b/>
+          <w:bCs/>
+          <w:sz w:val="32"/>
+          <w:szCs w:val="32"/>
+        </w:rPr>
+        <w:t>Appendices</w:t>
       </w:r>
     </w:p>
     <w:p>
@@ -6274,8 +6305,8 @@
         <w:tblLook w:val="04A0" w:firstRow="1" w:lastRow="0" w:firstColumn="1" w:lastColumn="0" w:noHBand="0" w:noVBand="1"/>
       </w:tblPr>
       <w:tblGrid>
-        <w:gridCol w:w="3153"/>
-        <w:gridCol w:w="5734"/>
+        <w:gridCol w:w="2983"/>
+        <w:gridCol w:w="5904"/>
       </w:tblGrid>
       <w:tr>
         <w:trPr>
@@ -6390,7 +6421,23 @@
                 <w:sz w:val="28"/>
                 <w:szCs w:val="28"/>
               </w:rPr>
-              <w:t>JavaFX development, UI layout design.</w:t>
+              <w:t>JavaFX development, UI design</w:t>
+            </w:r>
+            <w:r>
+              <w:rPr>
+                <w:rFonts w:ascii="Times New Roman" w:hAnsi="Times New Roman" w:cs="Times New Roman"/>
+                <w:sz w:val="28"/>
+                <w:szCs w:val="28"/>
+              </w:rPr>
+              <w:t xml:space="preserve"> implementation</w:t>
+            </w:r>
+            <w:r>
+              <w:rPr>
+                <w:rFonts w:ascii="Times New Roman" w:hAnsi="Times New Roman" w:cs="Times New Roman"/>
+                <w:sz w:val="28"/>
+                <w:szCs w:val="28"/>
+              </w:rPr>
+              <w:t>.</w:t>
             </w:r>
           </w:p>
         </w:tc>
@@ -6445,7 +6492,15 @@
                 <w:sz w:val="28"/>
                 <w:szCs w:val="28"/>
               </w:rPr>
-              <w:t>MySQL integration, database schema design.</w:t>
+              <w:t xml:space="preserve">MySQL integration, </w:t>
+            </w:r>
+            <w:r>
+              <w:rPr>
+                <w:rFonts w:ascii="Times New Roman" w:hAnsi="Times New Roman" w:cs="Times New Roman"/>
+                <w:sz w:val="28"/>
+                <w:szCs w:val="28"/>
+              </w:rPr>
+              <w:t>UI Design</w:t>
             </w:r>
           </w:p>
         </w:tc>
@@ -6494,6 +6549,22 @@
                 <w:szCs w:val="28"/>
               </w:rPr>
             </w:pPr>
+            <w:r>
+              <w:rPr>
+                <w:rFonts w:ascii="Times New Roman" w:hAnsi="Times New Roman" w:cs="Times New Roman"/>
+                <w:sz w:val="28"/>
+                <w:szCs w:val="28"/>
+              </w:rPr>
+              <w:t>database schema design</w:t>
+            </w:r>
+            <w:r>
+              <w:rPr>
+                <w:rFonts w:ascii="Times New Roman" w:hAnsi="Times New Roman" w:cs="Times New Roman"/>
+                <w:sz w:val="28"/>
+                <w:szCs w:val="28"/>
+              </w:rPr>
+              <w:t xml:space="preserve">, </w:t>
+            </w:r>
             <w:r>
               <w:rPr>
                 <w:rFonts w:ascii="Times New Roman" w:hAnsi="Times New Roman" w:cs="Times New Roman"/>
@@ -6610,7 +6681,15 @@
                 <w:sz w:val="28"/>
                 <w:szCs w:val="28"/>
               </w:rPr>
-              <w:t xml:space="preserve">Report generation, </w:t>
+              <w:t>Presentation slide processing</w:t>
+            </w:r>
+            <w:r>
+              <w:rPr>
+                <w:rFonts w:ascii="Times New Roman" w:hAnsi="Times New Roman" w:cs="Times New Roman"/>
+                <w:sz w:val="28"/>
+                <w:szCs w:val="28"/>
+              </w:rPr>
+              <w:t xml:space="preserve">, </w:t>
             </w:r>
           </w:p>
         </w:tc>
@@ -6681,6 +6760,14 @@
                 <w:sz w:val="28"/>
                 <w:szCs w:val="28"/>
               </w:rPr>
+              <w:t xml:space="preserve">Use Case, DFD Diagram, </w:t>
+            </w:r>
+            <w:r>
+              <w:rPr>
+                <w:rFonts w:ascii="Times New Roman" w:hAnsi="Times New Roman" w:cs="Times New Roman"/>
+                <w:sz w:val="28"/>
+                <w:szCs w:val="28"/>
+              </w:rPr>
               <w:t>testing, and debugging.</w:t>
             </w:r>
           </w:p>
@@ -6688,6 +6775,7 @@
       </w:tr>
     </w:tbl>
     <w:p/>
+    <w:bookmarkEnd w:id="5"/>
     <w:p>
       <w:pPr>
         <w:rPr>
@@ -6712,7 +6800,7 @@
 </file>
 
 <file path=word/endnotes.xml><?xml version="1.0" encoding="utf-8"?>
-<w:endnotes xmlns:wpc="http://schemas.microsoft.com/office/word/2010/wordprocessingCanvas" xmlns:cx="http://schemas.microsoft.com/office/drawing/2014/chartex" xmlns:cx1="http://schemas.microsoft.com/office/drawing/2015/9/8/chartex" xmlns:cx2="http://schemas.microsoft.com/office/drawing/2015/10/21/chartex" xmlns:cx3="http://schemas.microsoft.com/office/drawing/2016/5/9/chartex" xmlns:cx4="http://schemas.microsoft.com/office/drawing/2016/5/10/chartex" xmlns:cx5="http://schemas.microsoft.com/office/drawing/2016/5/11/chartex" xmlns:cx6="http://schemas.microsoft.com/office/drawing/2016/5/12/chartex" xmlns:cx7="http://schemas.microsoft.com/office/drawing/2016/5/13/chartex" xmlns:cx8="http://schemas.microsoft.com/office/drawing/2016/5/14/chartex" xmlns:mc="http://schemas.openxmlformats.org/markup-compatibility/2006" xmlns:aink="http://schemas.microsoft.com/office/drawing/2016/ink" xmlns:am3d="http://schemas.microsoft.com/office/drawing/2017/model3d" xmlns:o="urn:schemas-microsoft-com:office:office" xmlns:oel="http://schemas.microsoft.com/office/2019/extlst" xmlns:r="http://schemas.openxmlformats.org/officeDocument/2006/relationships" xmlns:m="http://schemas.openxmlformats.org/officeDocument/2006/math" xmlns:v="urn:schemas-microsoft-com:vml" xmlns:wp14="http://schemas.microsoft.com/office/word/2010/wordprocessingDrawing" xmlns:wp="http://schemas.openxmlformats.org/drawingml/2006/wordprocessingDrawing" xmlns:w10="urn:schemas-microsoft-com:office:word" xmlns:w="http://schemas.openxmlformats.org/wordprocessingml/2006/main" xmlns:w14="http://schemas.microsoft.com/office/word/2010/wordml" xmlns:w15="http://schemas.microsoft.com/office/word/2012/wordml" xmlns:w16cex="http://schemas.microsoft.com/office/word/2018/wordml/cex" xmlns:w16cid="http://schemas.microsoft.com/office/word/2016/wordml/cid" xmlns:w16="http://schemas.microsoft.com/office/word/2018/wordml" xmlns:w16du="http://schemas.microsoft.com/office/word/2023/wordml/word16du" xmlns:w16sdtdh="http://schemas.microsoft.com/office/word/2020/wordml/sdtdatahash" xmlns:w16se="http://schemas.microsoft.com/office/word/2015/wordml/symex" xmlns:wpg="http://schemas.microsoft.com/office/word/2010/wordprocessingGroup" xmlns:wpi="http://schemas.microsoft.com/office/word/2010/wordprocessingInk" xmlns:wne="http://schemas.microsoft.com/office/word/2006/wordml" xmlns:wps="http://schemas.microsoft.com/office/word/2010/wordprocessingShape" mc:Ignorable="w14 w15 w16se w16cid w16 w16cex w16sdtdh w16du wp14">
+<w:endnotes xmlns:wpc="http://schemas.microsoft.com/office/word/2010/wordprocessingCanvas" xmlns:cx="http://schemas.microsoft.com/office/drawing/2014/chartex" xmlns:cx1="http://schemas.microsoft.com/office/drawing/2015/9/8/chartex" xmlns:cx2="http://schemas.microsoft.com/office/drawing/2015/10/21/chartex" xmlns:cx3="http://schemas.microsoft.com/office/drawing/2016/5/9/chartex" xmlns:cx4="http://schemas.microsoft.com/office/drawing/2016/5/10/chartex" xmlns:cx5="http://schemas.microsoft.com/office/drawing/2016/5/11/chartex" xmlns:cx6="http://schemas.microsoft.com/office/drawing/2016/5/12/chartex" xmlns:cx7="http://schemas.microsoft.com/office/drawing/2016/5/13/chartex" xmlns:cx8="http://schemas.microsoft.com/office/drawing/2016/5/14/chartex" xmlns:mc="http://schemas.openxmlformats.org/markup-compatibility/2006" xmlns:aink="http://schemas.microsoft.com/office/drawing/2016/ink" xmlns:am3d="http://schemas.microsoft.com/office/drawing/2017/model3d" xmlns:o="urn:schemas-microsoft-com:office:office" xmlns:oel="http://schemas.microsoft.com/office/2019/extlst" xmlns:r="http://schemas.openxmlformats.org/officeDocument/2006/relationships" xmlns:m="http://schemas.openxmlformats.org/officeDocument/2006/math" xmlns:v="urn:schemas-microsoft-com:vml" xmlns:wp14="http://schemas.microsoft.com/office/word/2010/wordprocessingDrawing" xmlns:wp="http://schemas.openxmlformats.org/drawingml/2006/wordprocessingDrawing" xmlns:w10="urn:schemas-microsoft-com:office:word" xmlns:w="http://schemas.openxmlformats.org/wordprocessingml/2006/main" xmlns:w14="http://schemas.microsoft.com/office/word/2010/wordml" xmlns:w15="http://schemas.microsoft.com/office/word/2012/wordml" xmlns:w16cex="http://schemas.microsoft.com/office/word/2018/wordml/cex" xmlns:w16cid="http://schemas.microsoft.com/office/word/2016/wordml/cid" xmlns:w16="http://schemas.microsoft.com/office/word/2018/wordml" xmlns:w16du="http://schemas.microsoft.com/office/word/2023/wordml/word16du" xmlns:w16sdtdh="http://schemas.microsoft.com/office/word/2020/wordml/sdtdatahash" xmlns:w16sdtfl="http://schemas.microsoft.com/office/word/2024/wordml/sdtformatlock" xmlns:w16se="http://schemas.microsoft.com/office/word/2015/wordml/symex" xmlns:wpg="http://schemas.microsoft.com/office/word/2010/wordprocessingGroup" xmlns:wpi="http://schemas.microsoft.com/office/word/2010/wordprocessingInk" xmlns:wne="http://schemas.microsoft.com/office/word/2006/wordml" xmlns:wps="http://schemas.microsoft.com/office/word/2010/wordprocessingShape" mc:Ignorable="w14 w15 w16se w16cid w16 w16cex w16sdtdh w16sdtfl w16du wp14">
   <w:endnote w:type="separator" w:id="-1">
     <w:p>
       <w:pPr>
@@ -6737,7 +6825,7 @@
 </file>
 
 <file path=word/footer1.xml><?xml version="1.0" encoding="utf-8"?>
-<w:ftr xmlns:wpc="http://schemas.microsoft.com/office/word/2010/wordprocessingCanvas" xmlns:cx="http://schemas.microsoft.com/office/drawing/2014/chartex" xmlns:cx1="http://schemas.microsoft.com/office/drawing/2015/9/8/chartex" xmlns:cx2="http://schemas.microsoft.com/office/drawing/2015/10/21/chartex" xmlns:cx3="http://schemas.microsoft.com/office/drawing/2016/5/9/chartex" xmlns:cx4="http://schemas.microsoft.com/office/drawing/2016/5/10/chartex" xmlns:cx5="http://schemas.microsoft.com/office/drawing/2016/5/11/chartex" xmlns:cx6="http://schemas.microsoft.com/office/drawing/2016/5/12/chartex" xmlns:cx7="http://schemas.microsoft.com/office/drawing/2016/5/13/chartex" xmlns:cx8="http://schemas.microsoft.com/office/drawing/2016/5/14/chartex" xmlns:mc="http://schemas.openxmlformats.org/markup-compatibility/2006" xmlns:aink="http://schemas.microsoft.com/office/drawing/2016/ink" xmlns:am3d="http://schemas.microsoft.com/office/drawing/2017/model3d" xmlns:o="urn:schemas-microsoft-com:office:office" xmlns:oel="http://schemas.microsoft.com/office/2019/extlst" xmlns:r="http://schemas.openxmlformats.org/officeDocument/2006/relationships" xmlns:m="http://schemas.openxmlformats.org/officeDocument/2006/math" xmlns:v="urn:schemas-microsoft-com:vml" xmlns:wp14="http://schemas.microsoft.com/office/word/2010/wordprocessingDrawing" xmlns:wp="http://schemas.openxmlformats.org/drawingml/2006/wordprocessingDrawing" xmlns:w10="urn:schemas-microsoft-com:office:word" xmlns:w="http://schemas.openxmlformats.org/wordprocessingml/2006/main" xmlns:w14="http://schemas.microsoft.com/office/word/2010/wordml" xmlns:w15="http://schemas.microsoft.com/office/word/2012/wordml" xmlns:w16cex="http://schemas.microsoft.com/office/word/2018/wordml/cex" xmlns:w16cid="http://schemas.microsoft.com/office/word/2016/wordml/cid" xmlns:w16="http://schemas.microsoft.com/office/word/2018/wordml" xmlns:w16du="http://schemas.microsoft.com/office/word/2023/wordml/word16du" xmlns:w16sdtdh="http://schemas.microsoft.com/office/word/2020/wordml/sdtdatahash" xmlns:w16se="http://schemas.microsoft.com/office/word/2015/wordml/symex" xmlns:wpg="http://schemas.microsoft.com/office/word/2010/wordprocessingGroup" xmlns:wpi="http://schemas.microsoft.com/office/word/2010/wordprocessingInk" xmlns:wne="http://schemas.microsoft.com/office/word/2006/wordml" xmlns:wps="http://schemas.microsoft.com/office/word/2010/wordprocessingShape" mc:Ignorable="w14 w15 w16se w16cid w16 w16cex w16sdtdh w16du wp14">
+<w:ftr xmlns:wpc="http://schemas.microsoft.com/office/word/2010/wordprocessingCanvas" xmlns:cx="http://schemas.microsoft.com/office/drawing/2014/chartex" xmlns:cx1="http://schemas.microsoft.com/office/drawing/2015/9/8/chartex" xmlns:cx2="http://schemas.microsoft.com/office/drawing/2015/10/21/chartex" xmlns:cx3="http://schemas.microsoft.com/office/drawing/2016/5/9/chartex" xmlns:cx4="http://schemas.microsoft.com/office/drawing/2016/5/10/chartex" xmlns:cx5="http://schemas.microsoft.com/office/drawing/2016/5/11/chartex" xmlns:cx6="http://schemas.microsoft.com/office/drawing/2016/5/12/chartex" xmlns:cx7="http://schemas.microsoft.com/office/drawing/2016/5/13/chartex" xmlns:cx8="http://schemas.microsoft.com/office/drawing/2016/5/14/chartex" xmlns:mc="http://schemas.openxmlformats.org/markup-compatibility/2006" xmlns:aink="http://schemas.microsoft.com/office/drawing/2016/ink" xmlns:am3d="http://schemas.microsoft.com/office/drawing/2017/model3d" xmlns:o="urn:schemas-microsoft-com:office:office" xmlns:oel="http://schemas.microsoft.com/office/2019/extlst" xmlns:r="http://schemas.openxmlformats.org/officeDocument/2006/relationships" xmlns:m="http://schemas.openxmlformats.org/officeDocument/2006/math" xmlns:v="urn:schemas-microsoft-com:vml" xmlns:wp14="http://schemas.microsoft.com/office/word/2010/wordprocessingDrawing" xmlns:wp="http://schemas.openxmlformats.org/drawingml/2006/wordprocessingDrawing" xmlns:w10="urn:schemas-microsoft-com:office:word" xmlns:w="http://schemas.openxmlformats.org/wordprocessingml/2006/main" xmlns:w14="http://schemas.microsoft.com/office/word/2010/wordml" xmlns:w15="http://schemas.microsoft.com/office/word/2012/wordml" xmlns:w16cex="http://schemas.microsoft.com/office/word/2018/wordml/cex" xmlns:w16cid="http://schemas.microsoft.com/office/word/2016/wordml/cid" xmlns:w16="http://schemas.microsoft.com/office/word/2018/wordml" xmlns:w16du="http://schemas.microsoft.com/office/word/2023/wordml/word16du" xmlns:w16sdtdh="http://schemas.microsoft.com/office/word/2020/wordml/sdtdatahash" xmlns:w16sdtfl="http://schemas.microsoft.com/office/word/2024/wordml/sdtformatlock" xmlns:w16se="http://schemas.microsoft.com/office/word/2015/wordml/symex" xmlns:wpg="http://schemas.microsoft.com/office/word/2010/wordprocessingGroup" xmlns:wpi="http://schemas.microsoft.com/office/word/2010/wordprocessingInk" xmlns:wne="http://schemas.microsoft.com/office/word/2006/wordml" xmlns:wps="http://schemas.microsoft.com/office/word/2010/wordprocessingShape" mc:Ignorable="w14 w15 w16se w16cid w16 w16cex w16sdtdh w16sdtfl w16du wp14">
   <w:p>
     <w:pPr>
       <w:pStyle w:val="Footer"/>
@@ -6753,7 +6841,7 @@
 </file>
 
 <file path=word/footnotes.xml><?xml version="1.0" encoding="utf-8"?>
-<w:footnotes xmlns:wpc="http://schemas.microsoft.com/office/word/2010/wordprocessingCanvas" xmlns:cx="http://schemas.microsoft.com/office/drawing/2014/chartex" xmlns:cx1="http://schemas.microsoft.com/office/drawing/2015/9/8/chartex" xmlns:cx2="http://schemas.microsoft.com/office/drawing/2015/10/21/chartex" xmlns:cx3="http://schemas.microsoft.com/office/drawing/2016/5/9/chartex" xmlns:cx4="http://schemas.microsoft.com/office/drawing/2016/5/10/chartex" xmlns:cx5="http://schemas.microsoft.com/office/drawing/2016/5/11/chartex" xmlns:cx6="http://schemas.microsoft.com/office/drawing/2016/5/12/chartex" xmlns:cx7="http://schemas.microsoft.com/office/drawing/2016/5/13/chartex" xmlns:cx8="http://schemas.microsoft.com/office/drawing/2016/5/14/chartex" xmlns:mc="http://schemas.openxmlformats.org/markup-compatibility/2006" xmlns:aink="http://schemas.microsoft.com/office/drawing/2016/ink" xmlns:am3d="http://schemas.microsoft.com/office/drawing/2017/model3d" xmlns:o="urn:schemas-microsoft-com:office:office" xmlns:oel="http://schemas.microsoft.com/office/2019/extlst" xmlns:r="http://schemas.openxmlformats.org/officeDocument/2006/relationships" xmlns:m="http://schemas.openxmlformats.org/officeDocument/2006/math" xmlns:v="urn:schemas-microsoft-com:vml" xmlns:wp14="http://schemas.microsoft.com/office/word/2010/wordprocessingDrawing" xmlns:wp="http://schemas.openxmlformats.org/drawingml/2006/wordprocessingDrawing" xmlns:w10="urn:schemas-microsoft-com:office:word" xmlns:w="http://schemas.openxmlformats.org/wordprocessingml/2006/main" xmlns:w14="http://schemas.microsoft.com/office/word/2010/wordml" xmlns:w15="http://schemas.microsoft.com/office/word/2012/wordml" xmlns:w16cex="http://schemas.microsoft.com/office/word/2018/wordml/cex" xmlns:w16cid="http://schemas.microsoft.com/office/word/2016/wordml/cid" xmlns:w16="http://schemas.microsoft.com/office/word/2018/wordml" xmlns:w16du="http://schemas.microsoft.com/office/word/2023/wordml/word16du" xmlns:w16sdtdh="http://schemas.microsoft.com/office/word/2020/wordml/sdtdatahash" xmlns:w16se="http://schemas.microsoft.com/office/word/2015/wordml/symex" xmlns:wpg="http://schemas.microsoft.com/office/word/2010/wordprocessingGroup" xmlns:wpi="http://schemas.microsoft.com/office/word/2010/wordprocessingInk" xmlns:wne="http://schemas.microsoft.com/office/word/2006/wordml" xmlns:wps="http://schemas.microsoft.com/office/word/2010/wordprocessingShape" mc:Ignorable="w14 w15 w16se w16cid w16 w16cex w16sdtdh w16du wp14">
+<w:footnotes xmlns:wpc="http://schemas.microsoft.com/office/word/2010/wordprocessingCanvas" xmlns:cx="http://schemas.microsoft.com/office/drawing/2014/chartex" xmlns:cx1="http://schemas.microsoft.com/office/drawing/2015/9/8/chartex" xmlns:cx2="http://schemas.microsoft.com/office/drawing/2015/10/21/chartex" xmlns:cx3="http://schemas.microsoft.com/office/drawing/2016/5/9/chartex" xmlns:cx4="http://schemas.microsoft.com/office/drawing/2016/5/10/chartex" xmlns:cx5="http://schemas.microsoft.com/office/drawing/2016/5/11/chartex" xmlns:cx6="http://schemas.microsoft.com/office/drawing/2016/5/12/chartex" xmlns:cx7="http://schemas.microsoft.com/office/drawing/2016/5/13/chartex" xmlns:cx8="http://schemas.microsoft.com/office/drawing/2016/5/14/chartex" xmlns:mc="http://schemas.openxmlformats.org/markup-compatibility/2006" xmlns:aink="http://schemas.microsoft.com/office/drawing/2016/ink" xmlns:am3d="http://schemas.microsoft.com/office/drawing/2017/model3d" xmlns:o="urn:schemas-microsoft-com:office:office" xmlns:oel="http://schemas.microsoft.com/office/2019/extlst" xmlns:r="http://schemas.openxmlformats.org/officeDocument/2006/relationships" xmlns:m="http://schemas.openxmlformats.org/officeDocument/2006/math" xmlns:v="urn:schemas-microsoft-com:vml" xmlns:wp14="http://schemas.microsoft.com/office/word/2010/wordprocessingDrawing" xmlns:wp="http://schemas.openxmlformats.org/drawingml/2006/wordprocessingDrawing" xmlns:w10="urn:schemas-microsoft-com:office:word" xmlns:w="http://schemas.openxmlformats.org/wordprocessingml/2006/main" xmlns:w14="http://schemas.microsoft.com/office/word/2010/wordml" xmlns:w15="http://schemas.microsoft.com/office/word/2012/wordml" xmlns:w16cex="http://schemas.microsoft.com/office/word/2018/wordml/cex" xmlns:w16cid="http://schemas.microsoft.com/office/word/2016/wordml/cid" xmlns:w16="http://schemas.microsoft.com/office/word/2018/wordml" xmlns:w16du="http://schemas.microsoft.com/office/word/2023/wordml/word16du" xmlns:w16sdtdh="http://schemas.microsoft.com/office/word/2020/wordml/sdtdatahash" xmlns:w16sdtfl="http://schemas.microsoft.com/office/word/2024/wordml/sdtformatlock" xmlns:w16se="http://schemas.microsoft.com/office/word/2015/wordml/symex" xmlns:wpg="http://schemas.microsoft.com/office/word/2010/wordprocessingGroup" xmlns:wpi="http://schemas.microsoft.com/office/word/2010/wordprocessingInk" xmlns:wne="http://schemas.microsoft.com/office/word/2006/wordml" xmlns:wps="http://schemas.microsoft.com/office/word/2010/wordprocessingShape" mc:Ignorable="w14 w15 w16se w16cid w16 w16cex w16sdtdh w16sdtfl w16du wp14">
   <w:footnote w:type="separator" w:id="-1">
     <w:p>
       <w:pPr>
@@ -6778,7 +6866,7 @@
 </file>
 
 <file path=word/numbering.xml><?xml version="1.0" encoding="utf-8"?>
-<w:numbering xmlns:wpc="http://schemas.microsoft.com/office/word/2010/wordprocessingCanvas" xmlns:cx="http://schemas.microsoft.com/office/drawing/2014/chartex" xmlns:cx1="http://schemas.microsoft.com/office/drawing/2015/9/8/chartex" xmlns:cx2="http://schemas.microsoft.com/office/drawing/2015/10/21/chartex" xmlns:cx3="http://schemas.microsoft.com/office/drawing/2016/5/9/chartex" xmlns:cx4="http://schemas.microsoft.com/office/drawing/2016/5/10/chartex" xmlns:cx5="http://schemas.microsoft.com/office/drawing/2016/5/11/chartex" xmlns:cx6="http://schemas.microsoft.com/office/drawing/2016/5/12/chartex" xmlns:cx7="http://schemas.microsoft.com/office/drawing/2016/5/13/chartex" xmlns:cx8="http://schemas.microsoft.com/office/drawing/2016/5/14/chartex" xmlns:mc="http://schemas.openxmlformats.org/markup-compatibility/2006" xmlns:aink="http://schemas.microsoft.com/office/drawing/2016/ink" xmlns:am3d="http://schemas.microsoft.com/office/drawing/2017/model3d" xmlns:o="urn:schemas-microsoft-com:office:office" xmlns:oel="http://schemas.microsoft.com/office/2019/extlst" xmlns:r="http://schemas.openxmlformats.org/officeDocument/2006/relationships" xmlns:m="http://schemas.openxmlformats.org/officeDocument/2006/math" xmlns:v="urn:schemas-microsoft-com:vml" xmlns:wp14="http://schemas.microsoft.com/office/word/2010/wordprocessingDrawing" xmlns:wp="http://schemas.openxmlformats.org/drawingml/2006/wordprocessingDrawing" xmlns:w10="urn:schemas-microsoft-com:office:word" xmlns:w="http://schemas.openxmlformats.org/wordprocessingml/2006/main" xmlns:w14="http://schemas.microsoft.com/office/word/2010/wordml" xmlns:w15="http://schemas.microsoft.com/office/word/2012/wordml" xmlns:w16cex="http://schemas.microsoft.com/office/word/2018/wordml/cex" xmlns:w16cid="http://schemas.microsoft.com/office/word/2016/wordml/cid" xmlns:w16="http://schemas.microsoft.com/office/word/2018/wordml" xmlns:w16du="http://schemas.microsoft.com/office/word/2023/wordml/word16du" xmlns:w16sdtdh="http://schemas.microsoft.com/office/word/2020/wordml/sdtdatahash" xmlns:w16se="http://schemas.microsoft.com/office/word/2015/wordml/symex" xmlns:wpg="http://schemas.microsoft.com/office/word/2010/wordprocessingGroup" xmlns:wpi="http://schemas.microsoft.com/office/word/2010/wordprocessingInk" xmlns:wne="http://schemas.microsoft.com/office/word/2006/wordml" xmlns:wps="http://schemas.microsoft.com/office/word/2010/wordprocessingShape" mc:Ignorable="w14 w15 w16se w16cid w16 w16cex w16sdtdh w16du wp14">
+<w:numbering xmlns:wpc="http://schemas.microsoft.com/office/word/2010/wordprocessingCanvas" xmlns:cx="http://schemas.microsoft.com/office/drawing/2014/chartex" xmlns:cx1="http://schemas.microsoft.com/office/drawing/2015/9/8/chartex" xmlns:cx2="http://schemas.microsoft.com/office/drawing/2015/10/21/chartex" xmlns:cx3="http://schemas.microsoft.com/office/drawing/2016/5/9/chartex" xmlns:cx4="http://schemas.microsoft.com/office/drawing/2016/5/10/chartex" xmlns:cx5="http://schemas.microsoft.com/office/drawing/2016/5/11/chartex" xmlns:cx6="http://schemas.microsoft.com/office/drawing/2016/5/12/chartex" xmlns:cx7="http://schemas.microsoft.com/office/drawing/2016/5/13/chartex" xmlns:cx8="http://schemas.microsoft.com/office/drawing/2016/5/14/chartex" xmlns:mc="http://schemas.openxmlformats.org/markup-compatibility/2006" xmlns:aink="http://schemas.microsoft.com/office/drawing/2016/ink" xmlns:am3d="http://schemas.microsoft.com/office/drawing/2017/model3d" xmlns:o="urn:schemas-microsoft-com:office:office" xmlns:oel="http://schemas.microsoft.com/office/2019/extlst" xmlns:r="http://schemas.openxmlformats.org/officeDocument/2006/relationships" xmlns:m="http://schemas.openxmlformats.org/officeDocument/2006/math" xmlns:v="urn:schemas-microsoft-com:vml" xmlns:wp14="http://schemas.microsoft.com/office/word/2010/wordprocessingDrawing" xmlns:wp="http://schemas.openxmlformats.org/drawingml/2006/wordprocessingDrawing" xmlns:w10="urn:schemas-microsoft-com:office:word" xmlns:w="http://schemas.openxmlformats.org/wordprocessingml/2006/main" xmlns:w14="http://schemas.microsoft.com/office/word/2010/wordml" xmlns:w15="http://schemas.microsoft.com/office/word/2012/wordml" xmlns:w16cex="http://schemas.microsoft.com/office/word/2018/wordml/cex" xmlns:w16cid="http://schemas.microsoft.com/office/word/2016/wordml/cid" xmlns:w16="http://schemas.microsoft.com/office/word/2018/wordml" xmlns:w16du="http://schemas.microsoft.com/office/word/2023/wordml/word16du" xmlns:w16sdtdh="http://schemas.microsoft.com/office/word/2020/wordml/sdtdatahash" xmlns:w16sdtfl="http://schemas.microsoft.com/office/word/2024/wordml/sdtformatlock" xmlns:w16se="http://schemas.microsoft.com/office/word/2015/wordml/symex" xmlns:wpg="http://schemas.microsoft.com/office/word/2010/wordprocessingGroup" xmlns:wpi="http://schemas.microsoft.com/office/word/2010/wordprocessingInk" xmlns:wne="http://schemas.microsoft.com/office/word/2006/wordml" xmlns:wps="http://schemas.microsoft.com/office/word/2010/wordprocessingShape" mc:Ignorable="w14 w15 w16se w16cid w16 w16cex w16sdtdh w16sdtfl w16du wp14">
   <w:abstractNum w:abstractNumId="0" w15:restartNumberingAfterBreak="0">
     <w:nsid w:val="01EC5CBC"/>
     <w:multiLevelType w:val="hybridMultilevel"/>
@@ -11863,7 +11951,7 @@
 </file>
 
 <file path=word/styles.xml><?xml version="1.0" encoding="utf-8"?>
-<w:styles xmlns:mc="http://schemas.openxmlformats.org/markup-compatibility/2006" xmlns:r="http://schemas.openxmlformats.org/officeDocument/2006/relationships" xmlns:w="http://schemas.openxmlformats.org/wordprocessingml/2006/main" xmlns:w14="http://schemas.microsoft.com/office/word/2010/wordml" xmlns:w15="http://schemas.microsoft.com/office/word/2012/wordml" xmlns:w16cex="http://schemas.microsoft.com/office/word/2018/wordml/cex" xmlns:w16cid="http://schemas.microsoft.com/office/word/2016/wordml/cid" xmlns:w16="http://schemas.microsoft.com/office/word/2018/wordml" xmlns:w16du="http://schemas.microsoft.com/office/word/2023/wordml/word16du" xmlns:w16sdtdh="http://schemas.microsoft.com/office/word/2020/wordml/sdtdatahash" xmlns:w16se="http://schemas.microsoft.com/office/word/2015/wordml/symex" mc:Ignorable="w14 w15 w16se w16cid w16 w16cex w16sdtdh w16du">
+<w:styles xmlns:mc="http://schemas.openxmlformats.org/markup-compatibility/2006" xmlns:r="http://schemas.openxmlformats.org/officeDocument/2006/relationships" xmlns:w="http://schemas.openxmlformats.org/wordprocessingml/2006/main" xmlns:w14="http://schemas.microsoft.com/office/word/2010/wordml" xmlns:w15="http://schemas.microsoft.com/office/word/2012/wordml" xmlns:w16cex="http://schemas.microsoft.com/office/word/2018/wordml/cex" xmlns:w16cid="http://schemas.microsoft.com/office/word/2016/wordml/cid" xmlns:w16="http://schemas.microsoft.com/office/word/2018/wordml" xmlns:w16du="http://schemas.microsoft.com/office/word/2023/wordml/word16du" xmlns:w16sdtdh="http://schemas.microsoft.com/office/word/2020/wordml/sdtdatahash" xmlns:w16sdtfl="http://schemas.microsoft.com/office/word/2024/wordml/sdtformatlock" xmlns:w16se="http://schemas.microsoft.com/office/word/2015/wordml/symex" mc:Ignorable="w14 w15 w16se w16cid w16 w16cex w16sdtdh w16sdtfl w16du">
   <w:docDefaults>
     <w:rPrDefault>
       <w:rPr>

</xml_diff>